<commit_message>
Update: correção de alguns erros no relatório
</commit_message>
<xml_diff>
--- a/Relatório.docx
+++ b/Relatório.docx
@@ -113,14 +113,23 @@
         <w:rPr>
           <w:rFonts w:cs="Arial"/>
         </w:rPr>
-        <w:t>⁰</w:t>
-      </w:r>
-      <w:r>
+        <w:t>⁰ Período</w:t>
+      </w:r>
+    </w:p>
+    <w:p>
+      <w:pPr>
+        <w:pStyle w:val="Subttulo"/>
         <w:rPr>
           <w:rFonts w:cs="Arial"/>
         </w:rPr>
-        <w:t xml:space="preserve"> Período</w:t>
-      </w:r>
+        <w:sectPr>
+          <w:type w:val="continuous"/>
+          <w:pgSz w:w="11906" w:h="16838"/>
+          <w:pgMar w:top="1417" w:right="1701" w:bottom="1417" w:left="1701" w:header="708" w:footer="708" w:gutter="0"/>
+          <w:cols w:space="708"/>
+          <w:docGrid w:linePitch="360"/>
+        </w:sectPr>
+      </w:pPr>
     </w:p>
     <w:p>
       <w:pPr>
@@ -140,9 +149,6 @@
     <w:p>
       <w:pPr>
         <w:pStyle w:val="Subttulo"/>
-        <w:rPr>
-          <w:rFonts w:cs="Arial"/>
-        </w:rPr>
         <w:sectPr>
           <w:type w:val="continuous"/>
           <w:pgSz w:w="11906" w:h="16838"/>
@@ -154,6 +160,21 @@
     </w:p>
     <w:p>
       <w:pPr>
+        <w:pStyle w:val="Ttulo"/>
+        <w:sectPr>
+          <w:type w:val="continuous"/>
+          <w:pgSz w:w="11906" w:h="16838"/>
+          <w:pgMar w:top="1417" w:right="1701" w:bottom="1417" w:left="1701" w:header="708" w:footer="708" w:gutter="0"/>
+          <w:cols w:space="708"/>
+          <w:docGrid w:linePitch="360"/>
+        </w:sectPr>
+      </w:pPr>
+      <w:r>
+        <w:t>Inteligência Artificial</w:t>
+      </w:r>
+    </w:p>
+    <w:p>
+      <w:pPr>
         <w:pStyle w:val="Subttulo"/>
         <w:sectPr>
           <w:type w:val="continuous"/>
@@ -163,38 +184,8 @@
           <w:docGrid w:linePitch="360"/>
         </w:sectPr>
       </w:pPr>
-    </w:p>
-    <w:p>
-      <w:pPr>
-        <w:pStyle w:val="Ttulo"/>
-        <w:sectPr>
-          <w:type w:val="continuous"/>
-          <w:pgSz w:w="11906" w:h="16838"/>
-          <w:pgMar w:top="1417" w:right="1701" w:bottom="1417" w:left="1701" w:header="708" w:footer="708" w:gutter="0"/>
-          <w:cols w:space="708"/>
-          <w:docGrid w:linePitch="360"/>
-        </w:sectPr>
-      </w:pPr>
-      <w:r>
-        <w:t>Inteligência Artificial</w:t>
-      </w:r>
-    </w:p>
-    <w:p>
-      <w:pPr>
-        <w:pStyle w:val="Subttulo"/>
-        <w:sectPr>
-          <w:type w:val="continuous"/>
-          <w:pgSz w:w="11906" w:h="16838"/>
-          <w:pgMar w:top="1417" w:right="1701" w:bottom="1417" w:left="1701" w:header="708" w:footer="708" w:gutter="0"/>
-          <w:cols w:space="708"/>
-          <w:docGrid w:linePitch="360"/>
-        </w:sectPr>
-      </w:pPr>
-      <w:r>
-        <w:t>P</w:t>
-      </w:r>
-      <w:r>
-        <w:t>rojeto Tema 1 – Agente para solução do quebra-cabeça de 8 peças</w:t>
+      <w:r>
+        <w:t>Projeto Tema 1 – Agente para solução do quebra-cabeça de 8 peças</w:t>
       </w:r>
     </w:p>
     <w:p>
@@ -497,6 +488,9 @@
         <w:t>1</w:t>
       </w:r>
       <w:r>
+        <w:rPr>
+          <w:noProof/>
+        </w:rPr>
         <w:fldChar w:fldCharType="end"/>
       </w:r>
       <w:r>
@@ -587,6 +581,9 @@
         <w:t>2</w:t>
       </w:r>
       <w:r>
+        <w:rPr>
+          <w:noProof/>
+        </w:rPr>
         <w:fldChar w:fldCharType="end"/>
       </w:r>
       <w:r>
@@ -611,10 +608,10 @@
         <w:t xml:space="preserve">isso ocorre por conta do alto custo para se achar a solução ótima utilizando algoritmos de busca sem informação, </w:t>
       </w:r>
       <w:r>
-        <w:t>as mais</w:t>
-      </w:r>
-      <w:r>
-        <w:t xml:space="preserve"> heurísticas mais</w:t>
+        <w:t xml:space="preserve">as </w:t>
+      </w:r>
+      <w:r>
+        <w:t>heurísticas mais</w:t>
       </w:r>
       <w:r>
         <w:t xml:space="preserve"> comuns</w:t>
@@ -644,10 +641,52 @@
         </w:sectPr>
       </w:pPr>
       <w:r>
-        <w:t xml:space="preserve">Dependendo da situação é possível fazer quatro, três ou duas ações, a primeira ocorre quando </w:t>
-      </w:r>
-      <w:r>
-        <w:t>a peça faltante se encontra no meio, a segunda quando a peça faltante se encontra nos lados do tabuleiro e a terceira quando a peça faltante se encontra nos cantos do tabuleiro.</w:t>
+        <w:t>Dependendo da situação é possível fazer quatro, três ou duas ações</w:t>
+      </w:r>
+      <w:r>
+        <w:t>.</w:t>
+      </w:r>
+      <w:r>
+        <w:t xml:space="preserve"> </w:t>
+      </w:r>
+      <w:r>
+        <w:t>A</w:t>
+      </w:r>
+      <w:r>
+        <w:t xml:space="preserve"> primeira </w:t>
+      </w:r>
+      <w:r>
+        <w:t xml:space="preserve">opção </w:t>
+      </w:r>
+      <w:r>
+        <w:t xml:space="preserve">ocorre quando </w:t>
+      </w:r>
+      <w:r>
+        <w:t>a peça faltante se encontra no meio</w:t>
+      </w:r>
+      <w:r>
+        <w:t>;</w:t>
+      </w:r>
+      <w:r>
+        <w:t xml:space="preserve"> </w:t>
+      </w:r>
+      <w:r>
+        <w:t>a</w:t>
+      </w:r>
+      <w:r>
+        <w:t xml:space="preserve"> segunda quando</w:t>
+      </w:r>
+      <w:r>
+        <w:t>,</w:t>
+      </w:r>
+      <w:r>
+        <w:t xml:space="preserve"> a peça faltante se encontra nos lados do tabuleiro e a terceira</w:t>
+      </w:r>
+      <w:r>
+        <w:t>,</w:t>
+      </w:r>
+      <w:r>
+        <w:t xml:space="preserve"> quando a peça faltante se encontra nos cantos do tabuleiro.</w:t>
       </w:r>
     </w:p>
     <w:p>
@@ -655,7 +694,13 @@
         <w:pStyle w:val="SemEspaamento"/>
       </w:pPr>
       <w:r>
-        <w:t>O custo médio da solução para o problema é de aproximadamente 22 passos, assim, uma busca em profundidade com fator de ramificação de 3 (média entre quatro, três e dois movimentos possíveis) geraria 3</w:t>
+        <w:t>O custo médio da solução para o problema é de aproximadamente 22 passos</w:t>
+      </w:r>
+      <w:r>
+        <w:t>. Assim</w:t>
+      </w:r>
+      <w:r>
+        <w:t>, uma busca em profundidade com fator de ramificação de 3 (média entre quatro, três e dois movimentos possíveis) geraria 3</w:t>
       </w:r>
       <w:r>
         <w:rPr>
@@ -664,7 +709,37 @@
         <w:t>22</w:t>
       </w:r>
       <w:r>
-        <w:t xml:space="preserve"> estados, uma busca em grafos reduziria para 9! / 2 estados uma vez que metade não são alcançáveis, apesar de ser um número gerenciável é necessário se utilizar de alguma heurística para resolver o problema em tempo hábil e com uma solução ótima.</w:t>
+        <w:t xml:space="preserve"> estados</w:t>
+      </w:r>
+      <w:r>
+        <w:t>. Já u</w:t>
+      </w:r>
+      <w:r>
+        <w:t>ma busca em grafos reduziria para 9! / 2 estados</w:t>
+      </w:r>
+      <w:r>
+        <w:t>,</w:t>
+      </w:r>
+      <w:r>
+        <w:t xml:space="preserve"> uma vez que metade</w:t>
+      </w:r>
+      <w:r>
+        <w:t xml:space="preserve"> dos estados</w:t>
+      </w:r>
+      <w:r>
+        <w:t xml:space="preserve"> não são alcançáveis</w:t>
+      </w:r>
+      <w:r>
+        <w:t>. Apesar</w:t>
+      </w:r>
+      <w:r>
+        <w:t xml:space="preserve"> de ser um número gerenciável</w:t>
+      </w:r>
+      <w:r>
+        <w:t>,</w:t>
+      </w:r>
+      <w:r>
+        <w:t xml:space="preserve"> é necessário se utilizar de alguma heurística para resolver o problema em tempo hábil e com solução ótima.</w:t>
       </w:r>
       <w:r>
         <w:br w:type="page"/>
@@ -682,6 +757,44 @@
     <w:p>
       <w:pPr>
         <w:pStyle w:val="SemEspaamento"/>
+      </w:pPr>
+      <w:r>
+        <w:t>O algoritmo implementado baseia-se em duas buscas</w:t>
+      </w:r>
+      <w:r>
+        <w:t>:</w:t>
+      </w:r>
+      <w:r>
+        <w:t xml:space="preserve"> busca gulosa e busca A* (A estrela).</w:t>
+      </w:r>
+      <w:r>
+        <w:t xml:space="preserve"> </w:t>
+      </w:r>
+      <w:r>
+        <w:t xml:space="preserve">Ambas as </w:t>
+      </w:r>
+      <w:r>
+        <w:t xml:space="preserve">buscas </w:t>
+      </w:r>
+      <w:r>
+        <w:t xml:space="preserve">são </w:t>
+      </w:r>
+      <w:r>
+        <w:t xml:space="preserve">informadas, isto é, se utilizam de uma heurística a fim de achar a solução ótima de forma ágil e em tempo hábil. </w:t>
+      </w:r>
+    </w:p>
+    <w:p>
+      <w:pPr>
+        <w:pStyle w:val="SemEspaamento"/>
+      </w:pPr>
+      <w:r>
+        <w:t>É importante notar o fato de que cerca de metade dos estados inicias do quebra-cabeça de 8 peças não possuem solução. Assim, foi necessário verificar se o estado inicial gerado de forma aleatória possuía solução antes de passar o caso para as buscas.</w:t>
+      </w:r>
+    </w:p>
+    <w:p>
+      <w:pPr>
+        <w:pStyle w:val="SemEspaamento"/>
+        <w:ind w:firstLine="0"/>
         <w:sectPr>
           <w:type w:val="continuous"/>
           <w:pgSz w:w="11906" w:h="16838"/>
@@ -690,12 +803,6 @@
           <w:docGrid w:linePitch="360"/>
         </w:sectPr>
       </w:pPr>
-      <w:r>
-        <w:t>O algoritmo implementado baseia-se em duas buscas, a busca gulosa e a busca A* (A estrela).</w:t>
-      </w:r>
-      <w:r>
-        <w:t xml:space="preserve"> Sendo estas duas buscas informadas, isto é, se utilizam de uma heurística a fim de achar a solução ótima de forma ágil e em tempo hábil. É importante notar o fato de que cerca de metade dos estados inicias do quebra-cabeça de 8 peças não possuem solução. Assim, foi necessário verificar se o estado inicial gerado de forma aleatória possuía solução antes de passar o caso para as buscas.</w:t>
-      </w:r>
     </w:p>
     <w:p>
       <w:pPr>
@@ -708,6 +815,52 @@
     <w:p>
       <w:pPr>
         <w:pStyle w:val="SemEspaamento"/>
+      </w:pPr>
+      <w:r>
+        <w:t xml:space="preserve">Seguindo os dois </w:t>
+      </w:r>
+      <w:r>
+        <w:t>exemplos dados nas figuras 4 e 5</w:t>
+      </w:r>
+      <w:r>
+        <w:t>,</w:t>
+      </w:r>
+      <w:r>
+        <w:t xml:space="preserve"> temos um estado solucionável e um não solucionável. Para verificar se o estado é solucionável</w:t>
+      </w:r>
+      <w:r>
+        <w:t>,</w:t>
+      </w:r>
+      <w:r>
+        <w:t xml:space="preserve"> devemos seguir uma simples regra</w:t>
+      </w:r>
+      <w:r>
+        <w:t>: n</w:t>
+      </w:r>
+      <w:r>
+        <w:t>ão é possível solucionar</w:t>
+      </w:r>
+      <w:r>
+        <w:t>, por uma série de movimentos de peças,</w:t>
+      </w:r>
+      <w:r>
+        <w:t xml:space="preserve"> um estado do quebra-cabeça de 8 peças que possua um número de inversões ímpar</w:t>
+      </w:r>
+      <w:r>
+        <w:t xml:space="preserve">. </w:t>
+      </w:r>
+    </w:p>
+    <w:p>
+      <w:pPr>
+        <w:pStyle w:val="SemEspaamento"/>
+      </w:pPr>
+      <w:r>
+        <w:t>Como podemos ver, na figura 4, o número de inversões é 10. Logo, por ser um número par, podemos afirmar que existe uma solução para esse estado inicial.</w:t>
+      </w:r>
+    </w:p>
+    <w:p>
+      <w:pPr>
+        <w:pStyle w:val="SemEspaamento"/>
         <w:sectPr>
           <w:type w:val="continuous"/>
           <w:pgSz w:w="11906" w:h="16838"/>
@@ -717,10 +870,7 @@
         </w:sectPr>
       </w:pPr>
       <w:r>
-        <w:t xml:space="preserve">Seguindo os dois </w:t>
-      </w:r>
-      <w:r>
-        <w:t>exemplos dados nas figuras 4 e 5 temos um estado solucionável e um não solucionável. Para verificar se o estado é solucionável devemos seguir uma simples regra. Não é possível solucionar um estado do quebra-cabeça de 8 peças que possua um número de inversões ímpar, na figura 3 temos o estado objetivo, na figura 4 o número de inversões é de 10, dessa forma dizemos que sua solução é existente, já para a figura 5 o número de inversões é igual a 11, logo, não possui solução.</w:t>
+        <w:t>Já na figura 5, entretanto, o número de inversões é 11. Sendo 11 um número ímpar, concluímos que o estado representado na figura 5 não possui solução.</w:t>
       </w:r>
     </w:p>
     <w:p>
@@ -795,6 +945,9 @@
         <w:t>3</w:t>
       </w:r>
       <w:r>
+        <w:rPr>
+          <w:noProof/>
+        </w:rPr>
         <w:fldChar w:fldCharType="end"/>
       </w:r>
       <w:r>
@@ -873,10 +1026,16 @@
         <w:t>4</w:t>
       </w:r>
       <w:r>
+        <w:rPr>
+          <w:noProof/>
+        </w:rPr>
         <w:fldChar w:fldCharType="end"/>
       </w:r>
       <w:r>
         <w:t xml:space="preserve"> - Exemplo 1</w:t>
+      </w:r>
+      <w:r>
+        <w:t xml:space="preserve"> (10 inversões)</w:t>
       </w:r>
     </w:p>
     <w:p>
@@ -958,11 +1117,17 @@
         <w:t>5</w:t>
       </w:r>
       <w:r>
+        <w:rPr>
+          <w:noProof/>
+        </w:rPr>
         <w:fldChar w:fldCharType="end"/>
       </w:r>
       <w:r>
         <w:t xml:space="preserve"> - Exemplo 2</w:t>
       </w:r>
+      <w:r>
+        <w:t xml:space="preserve"> (11 inversões)</w:t>
+      </w:r>
     </w:p>
     <w:p>
       <w:pPr>
@@ -979,24 +1144,137 @@
         <w:t>A</w:t>
       </w:r>
       <w:r>
-        <w:t xml:space="preserve"> inversão é </w:t>
+        <w:t xml:space="preserve"> </w:t>
+      </w:r>
+      <w:r>
+        <w:t>“</w:t>
+      </w:r>
+      <w:r>
+        <w:t>inversão</w:t>
+      </w:r>
+      <w:r>
+        <w:t>”</w:t>
+      </w:r>
+      <w:r>
+        <w:t xml:space="preserve"> </w:t>
+      </w:r>
+      <w:r>
+        <w:t>constitui-se de</w:t>
+      </w:r>
+      <w:r>
+        <w:t xml:space="preserve"> </w:t>
       </w:r>
       <w:r>
         <w:t xml:space="preserve">um quadrado que precede outro quadrado com </w:t>
       </w:r>
-      <w:proofErr w:type="spellStart"/>
-      <w:r>
-        <w:t>numero</w:t>
-      </w:r>
-      <w:proofErr w:type="spellEnd"/>
-      <w:r>
-        <w:t xml:space="preserve"> menor, por exemplo, na Figura 4, o quadrado 8 precede os quadrados 2, 3, 4, 5, 6 e 7 - 6 inversões, o quadrado 4 precede o quadrado 3 – 1 inversão, o quadrado 7 precede os quadrados 7 e 6 – 2 inversões e o quadrado 6 precede o quadrado 5 – 1 inversão, totalizando 10 inversões, um </w:t>
+      <w:r>
+        <w:t>valor inferior ao primeiro.</w:t>
+      </w:r>
+      <w:r>
+        <w:t xml:space="preserve"> </w:t>
+      </w:r>
+      <w:r>
+        <w:t>Exemplo:</w:t>
+      </w:r>
+      <w:r>
+        <w:t xml:space="preserve"> na Figura 4, o quadrado 8 precede os quadrados 2, 3, 4, 5, 6 e 7</w:t>
+      </w:r>
+      <w:r>
+        <w:t>. Logo, temos</w:t>
+      </w:r>
+      <w:r>
+        <w:t xml:space="preserve"> </w:t>
+      </w:r>
+      <w:r>
+        <w:t>seis</w:t>
+      </w:r>
+      <w:r>
+        <w:t xml:space="preserve"> inversões</w:t>
+      </w:r>
+      <w:r>
+        <w:t xml:space="preserve"> de valores. Já o</w:t>
+      </w:r>
+      <w:r>
+        <w:t xml:space="preserve"> quadrado 4 precede o quadrado 3</w:t>
+      </w:r>
+      <w:r>
+        <w:t>, gerando uma</w:t>
+      </w:r>
+      <w:r>
+        <w:t xml:space="preserve"> inversão</w:t>
+      </w:r>
+      <w:r>
+        <w:t>. O</w:t>
+      </w:r>
+      <w:r>
+        <w:t xml:space="preserve"> quadrado 7 precede os quadrados </w:t>
+      </w:r>
+      <w:r>
+        <w:t>5</w:t>
+      </w:r>
+      <w:r>
+        <w:t xml:space="preserve"> e 6</w:t>
+      </w:r>
+      <w:r>
+        <w:t xml:space="preserve">, gerando duas </w:t>
+      </w:r>
+      <w:r>
+        <w:t>inversões</w:t>
+      </w:r>
+      <w:r>
+        <w:t>. E, por último,</w:t>
+      </w:r>
+      <w:r>
+        <w:t xml:space="preserve"> o quadrado 6 precede o quadrado </w:t>
+      </w:r>
+      <w:r>
+        <w:t>5, gerando uma</w:t>
+      </w:r>
+      <w:r>
+        <w:t xml:space="preserve"> inversão</w:t>
+      </w:r>
+      <w:r>
+        <w:t>. Somando o número de inversões, obtemos</w:t>
+      </w:r>
+      <w:r>
+        <w:t xml:space="preserve"> </w:t>
+      </w:r>
+      <w:r>
+        <w:lastRenderedPageBreak/>
+        <w:t xml:space="preserve">dez </w:t>
+      </w:r>
+      <w:r>
+        <w:t>inversões</w:t>
+      </w:r>
+      <w:r>
+        <w:t xml:space="preserve"> no total</w:t>
+      </w:r>
+      <w:r>
+        <w:t xml:space="preserve">, </w:t>
+      </w:r>
+      <w:r>
+        <w:t xml:space="preserve">sendo </w:t>
+      </w:r>
+      <w:r>
+        <w:t xml:space="preserve">um </w:t>
       </w:r>
       <w:r>
         <w:t>número</w:t>
       </w:r>
       <w:r>
-        <w:t xml:space="preserve"> par, logo, solucionável.</w:t>
+        <w:t xml:space="preserve"> par</w:t>
+      </w:r>
+      <w:r>
+        <w:t xml:space="preserve"> e, portanto</w:t>
+      </w:r>
+      <w:r>
+        <w:t xml:space="preserve">, </w:t>
+      </w:r>
+      <w:r>
+        <w:t xml:space="preserve">o estado é </w:t>
+      </w:r>
+      <w:r>
+        <w:t>solucionável.</w:t>
       </w:r>
     </w:p>
     <w:p>
@@ -1011,10 +1289,73 @@
         </w:sectPr>
       </w:pPr>
       <w:r>
-        <w:t xml:space="preserve">Na Figura 5, temos o quadrado 8 precede </w:t>
-      </w:r>
-      <w:r>
-        <w:t>todos os quadrados – 7 inversões, o quadrado 4 precede o 3 – 1 inversão, o quadrado 7 precede os quadrados 6 e 5 – 2 inversões e o quadrado 6 precede o quadrado 5 – 1 inversão, totalizando 11 inversões, um número ímpar, logo não solucionável.</w:t>
+        <w:t>Na Figura 5, temos</w:t>
+      </w:r>
+      <w:r>
+        <w:t xml:space="preserve"> que</w:t>
+      </w:r>
+      <w:r>
+        <w:t xml:space="preserve"> o quadrado 8 precede </w:t>
+      </w:r>
+      <w:r>
+        <w:t xml:space="preserve">todos os quadrados </w:t>
+      </w:r>
+      <w:r>
+        <w:t xml:space="preserve">posteriores a ele, totalizando sete </w:t>
+      </w:r>
+      <w:r>
+        <w:t>inversões</w:t>
+      </w:r>
+      <w:r>
+        <w:t>; o</w:t>
+      </w:r>
+      <w:r>
+        <w:t xml:space="preserve"> quadrado 4 precede o </w:t>
+      </w:r>
+      <w:r>
+        <w:t>3, totalizando uma</w:t>
+      </w:r>
+      <w:r>
+        <w:t xml:space="preserve"> inversão</w:t>
+      </w:r>
+      <w:r>
+        <w:t>; o</w:t>
+      </w:r>
+      <w:r>
+        <w:t xml:space="preserve"> quadrado 7 precede os quadrados 6 e 5</w:t>
+      </w:r>
+      <w:r>
+        <w:t xml:space="preserve">, totalizando duas </w:t>
+      </w:r>
+      <w:r>
+        <w:t>inversões</w:t>
+      </w:r>
+      <w:r>
+        <w:t xml:space="preserve"> e, por fim,</w:t>
+      </w:r>
+      <w:r>
+        <w:t xml:space="preserve"> </w:t>
+      </w:r>
+      <w:r>
+        <w:t xml:space="preserve">o </w:t>
+      </w:r>
+      <w:r>
+        <w:t>quadrado 6 precede o quadrado 5</w:t>
+      </w:r>
+      <w:r>
+        <w:t xml:space="preserve">, gerando uma </w:t>
+      </w:r>
+      <w:r>
+        <w:t>inversão</w:t>
+      </w:r>
+      <w:r>
+        <w:t xml:space="preserve"> e </w:t>
+      </w:r>
+      <w:r>
+        <w:t>totalizando 11 inversões</w:t>
+      </w:r>
+      <w:r>
+        <w:t xml:space="preserve"> que, sendo um número ímpar,  leva a conclusão que este é um estado não solucionável. </w:t>
       </w:r>
     </w:p>
     <w:p>
@@ -1056,13 +1397,41 @@
         </w:sectPr>
       </w:pPr>
       <w:r>
-        <w:lastRenderedPageBreak/>
         <w:t>Heurística</w:t>
       </w:r>
     </w:p>
     <w:p>
       <w:pPr>
         <w:pStyle w:val="SemEspaamento"/>
+      </w:pPr>
+      <w:r>
+        <w:t>A heurística utilizada no problema do quebra-cabeça de oito peças foi a soma das distancias de Manhattan</w:t>
+      </w:r>
+      <w:r>
+        <w:t>. Em tal algoritmo, f</w:t>
+      </w:r>
+      <w:r>
+        <w:t>az-se a distância de Manhattan para cada peça e</w:t>
+      </w:r>
+      <w:r>
+        <w:t xml:space="preserve"> soma-se todos os valores</w:t>
+      </w:r>
+      <w:r>
+        <w:t xml:space="preserve"> a fim de obter um valor total</w:t>
+      </w:r>
+      <w:r>
+        <w:t xml:space="preserve">. </w:t>
+      </w:r>
+      <w:r>
+        <w:t>A distância de Manhattan utiliza o sistema de coordenadas para calcular a real distancia de uma origem ao seu objetivo</w:t>
+      </w:r>
+      <w:r>
+        <w:t xml:space="preserve">. </w:t>
+      </w:r>
+    </w:p>
+    <w:p>
+      <w:pPr>
+        <w:pStyle w:val="SemEspaamento"/>
         <w:sectPr>
           <w:type w:val="continuous"/>
           <w:pgSz w:w="11906" w:h="16838"/>
@@ -1072,82 +1441,175 @@
         </w:sectPr>
       </w:pPr>
       <w:r>
-        <w:t>A heurística utilizada no problema do quebra-cabeça de oito peças foi a soma das distancias de Manhattan para cada peça, isto é, faz-se a distância de Manhattan para cada peça e</w:t>
-      </w:r>
-      <w:r>
-        <w:t xml:space="preserve"> soma-se todos os valores</w:t>
-      </w:r>
-      <w:r>
-        <w:t xml:space="preserve"> a fim de obter um valor total</w:t>
+        <w:t>N</w:t>
+      </w:r>
+      <w:r>
+        <w:t xml:space="preserve">a Figura 6, </w:t>
+      </w:r>
+      <w:r>
+        <w:t xml:space="preserve">por exemplo, </w:t>
+      </w:r>
+      <w:r>
+        <w:t>a peça 7 se encontra na coordenada (0,0)</w:t>
+      </w:r>
+      <w:r>
+        <w:t>. N</w:t>
+      </w:r>
+      <w:r>
+        <w:t>o entanto, seu objetivo se encontra na coordenada (</w:t>
+      </w:r>
+      <w:r>
+        <w:t>2,1</w:t>
+      </w:r>
+      <w:r>
+        <w:t>)</w:t>
+      </w:r>
+      <w:r>
+        <w:t>. A</w:t>
+      </w:r>
+      <w:r>
+        <w:t xml:space="preserve">ssim, para calcularmos </w:t>
+      </w:r>
+      <w:r>
+        <w:t>a</w:t>
+      </w:r>
+      <w:r>
+        <w:t xml:space="preserve"> distância de Manhattan fazemos | x</w:t>
+      </w:r>
+      <w:r>
+        <w:rPr>
+          <w:vertAlign w:val="subscript"/>
+        </w:rPr>
+        <w:t>1</w:t>
+      </w:r>
+      <w:r>
+        <w:t xml:space="preserve"> – x</w:t>
+      </w:r>
+      <w:r>
+        <w:rPr>
+          <w:vertAlign w:val="subscript"/>
+        </w:rPr>
+        <w:t>2</w:t>
+      </w:r>
+      <w:r>
+        <w:t xml:space="preserve"> | + | y</w:t>
+      </w:r>
+      <w:r>
+        <w:rPr>
+          <w:vertAlign w:val="subscript"/>
+        </w:rPr>
+        <w:t>1</w:t>
+      </w:r>
+      <w:r>
+        <w:t xml:space="preserve"> – y</w:t>
+      </w:r>
+      <w:r>
+        <w:rPr>
+          <w:vertAlign w:val="subscript"/>
+        </w:rPr>
+        <w:t>2</w:t>
+      </w:r>
+      <w:r>
+        <w:t xml:space="preserve"> |</w:t>
       </w:r>
       <w:r>
         <w:t>.</w:t>
       </w:r>
-    </w:p>
-    <w:p>
-      <w:pPr>
-        <w:pStyle w:val="SemEspaamento"/>
-        <w:sectPr>
-          <w:type w:val="continuous"/>
-          <w:pgSz w:w="11906" w:h="16838"/>
-          <w:pgMar w:top="1417" w:right="1701" w:bottom="1417" w:left="1701" w:header="708" w:footer="708" w:gutter="0"/>
-          <w:cols w:space="708"/>
-          <w:docGrid w:linePitch="360"/>
-        </w:sectPr>
-      </w:pPr>
-      <w:r>
-        <w:t>A distância de Manhattan utiliza o sistema de coordenadas para calcular a real distancia de uma origem ao seu objetivo, por exemplo, na Figura  6, a peça 7 se encontra na coordenada (0,0) no entanto, seu objetivo se encontra na coordenada (1,2), assim, para calcularmos sua distância de Manhattan fazemos | x</w:t>
-      </w:r>
-      <w:r>
-        <w:rPr>
-          <w:vertAlign w:val="subscript"/>
-        </w:rPr>
+      <w:r>
+        <w:t xml:space="preserve"> </w:t>
+      </w:r>
+      <w:r>
+        <w:t>N</w:t>
+      </w:r>
+      <w:r>
+        <w:t>o caso da peça 7</w:t>
+      </w:r>
+      <w:r>
+        <w:t>,</w:t>
+      </w:r>
+      <w:r>
+        <w:t xml:space="preserve"> será</w:t>
+      </w:r>
+      <w:r>
+        <w:t xml:space="preserve"> feito</w:t>
+      </w:r>
+      <w:r>
+        <w:t xml:space="preserve"> | 0 - </w:t>
+      </w:r>
+      <w:r>
+        <w:t>2</w:t>
+      </w:r>
+      <w:r>
+        <w:t xml:space="preserve"> | + | 0 – </w:t>
+      </w:r>
+      <w:r>
         <w:t>1</w:t>
       </w:r>
       <w:r>
-        <w:t xml:space="preserve"> – x</w:t>
-      </w:r>
-      <w:r>
-        <w:rPr>
-          <w:vertAlign w:val="subscript"/>
-        </w:rPr>
-        <w:t>2</w:t>
-      </w:r>
-      <w:r>
-        <w:t xml:space="preserve"> | + | y</w:t>
-      </w:r>
-      <w:r>
-        <w:rPr>
-          <w:vertAlign w:val="subscript"/>
-        </w:rPr>
-        <w:t>1</w:t>
-      </w:r>
-      <w:r>
-        <w:t xml:space="preserve"> – y</w:t>
-      </w:r>
-      <w:r>
-        <w:rPr>
-          <w:vertAlign w:val="subscript"/>
-        </w:rPr>
-        <w:t>2</w:t>
-      </w:r>
-      <w:r>
-        <w:t xml:space="preserve"> |, no caso da peça 7 será | 0 - 1 | + | 0 – 2 |, o que nos </w:t>
+        <w:t xml:space="preserve"> |, o que nos </w:t>
       </w:r>
       <w:r>
         <w:t>dá</w:t>
       </w:r>
       <w:r>
-        <w:t xml:space="preserve"> uma distância de Manhattan de 3, faz-se então para todas as peças e se </w:t>
-      </w:r>
-      <w:r>
-        <w:t>obtém</w:t>
+        <w:t xml:space="preserve"> uma distância de Manhattan de 3</w:t>
+      </w:r>
+      <w:r>
+        <w:t>. F</w:t>
+      </w:r>
+      <w:r>
+        <w:t>az-se</w:t>
+      </w:r>
+      <w:r>
+        <w:t xml:space="preserve"> para todas as peças </w:t>
+      </w:r>
+      <w:r>
+        <w:t>essa operação, obtendo</w:t>
+      </w:r>
+      <w:r>
+        <w:t>, da soma dos resultados,</w:t>
       </w:r>
       <w:r>
         <w:t xml:space="preserve"> o valor de </w:t>
       </w:r>
       <w:r>
-        <w:t>18, considerando que a solução verdadeira leva 26 movimentos para ser solucionada, a heurística da distância de Manhattan nesse caso pode ser considerada admissível, uma vez que o número obtido 18, nunca será maior que o custo real 26. Note que para o caso da figura 6 temos 16 inversões, um caso possível de solução.</w:t>
+        <w:t>18</w:t>
+      </w:r>
+      <w:r>
+        <w:t>. C</w:t>
+      </w:r>
+      <w:r>
+        <w:t>onsiderando que a solução verdadeira leva 26 movimentos para ser solucionada, a heurística da distância de Manhattan nesse caso pode ser considerada admissível</w:t>
+      </w:r>
+      <w:r>
+        <w:t>,</w:t>
+      </w:r>
+      <w:r>
+        <w:t xml:space="preserve"> uma vez que o número obtido nunca será maior que o custo real</w:t>
+      </w:r>
+      <w:r>
+        <w:t>, que é</w:t>
+      </w:r>
+      <w:r>
+        <w:t xml:space="preserve"> 26. Note que</w:t>
+      </w:r>
+      <w:r>
+        <w:t>,</w:t>
+      </w:r>
+      <w:r>
+        <w:t xml:space="preserve"> para o caso da figura 6</w:t>
+      </w:r>
+      <w:r>
+        <w:t>,</w:t>
+      </w:r>
+      <w:r>
+        <w:t xml:space="preserve"> temos 16 inversões,</w:t>
+      </w:r>
+      <w:r>
+        <w:t xml:space="preserve"> ou seja, o estado é</w:t>
+      </w:r>
+      <w:r>
+        <w:t xml:space="preserve"> um caso possível de solução.</w:t>
       </w:r>
     </w:p>
     <w:p>
@@ -1204,16 +1666,7 @@
         <w:jc w:val="center"/>
       </w:pPr>
       <w:r>
-        <w:t xml:space="preserve">Figura </w:t>
-      </w:r>
-      <w:r>
-        <w:t>6</w:t>
-      </w:r>
-      <w:r>
-        <w:t xml:space="preserve"> - Exemplo </w:t>
-      </w:r>
-      <w:r>
-        <w:t>1</w:t>
+        <w:t>Figura 6 - Exemplo 1</w:t>
       </w:r>
     </w:p>
     <w:p>
@@ -1279,13 +1732,7 @@
         </w:sectPr>
       </w:pPr>
       <w:r>
-        <w:t xml:space="preserve">Figura </w:t>
-      </w:r>
-      <w:r>
-        <w:t>7</w:t>
-      </w:r>
-      <w:r>
-        <w:t xml:space="preserve"> - Estado objetivo </w:t>
+        <w:t xml:space="preserve">Figura 7 - Estado objetivo </w:t>
       </w:r>
     </w:p>
     <w:p>
@@ -1300,6 +1747,7 @@
         </w:sectPr>
       </w:pPr>
       <w:r>
+        <w:lastRenderedPageBreak/>
         <w:t>Busca Gulosa</w:t>
       </w:r>
     </w:p>
@@ -1315,10 +1763,25 @@
         </w:sectPr>
       </w:pPr>
       <w:r>
-        <w:t xml:space="preserve">A busca gulosa tenta expandir o nó que está mais próximo do objetivo, com fundamento de que isso pode conduzir a uma solução rapidamente, assim, ela avalia os nós usando apenas a função heurística, no caso do algoritmo implementado para o quebra-cabeça de 8 peças </w:t>
-      </w:r>
-      <w:r>
-        <w:t>a soma das distancias de Manhattan.</w:t>
+        <w:t>A busca gulosa tenta expandir o nó que está mais próximo do objetivo, com fundamento de que isso pode conduzir a uma solução rapidamente</w:t>
+      </w:r>
+      <w:r>
+        <w:t>. Sendo</w:t>
+      </w:r>
+      <w:r>
+        <w:t xml:space="preserve"> assim, no caso do algoritmo implementado para o quebra-cabeça de 8 peças </w:t>
+      </w:r>
+      <w:r>
+        <w:t>a soma das distancias de Manhattan</w:t>
+      </w:r>
+      <w:r>
+        <w:t>,</w:t>
+      </w:r>
+      <w:r>
+        <w:t xml:space="preserve"> ela avalia os nós usando apenas a função heurística</w:t>
+      </w:r>
+      <w:r>
+        <w:t>.</w:t>
       </w:r>
     </w:p>
     <w:p>
@@ -1333,16 +1796,64 @@
         </w:sectPr>
       </w:pPr>
       <w:r>
-        <w:t>A busca gulosa funciona da seguinte forma: o nó raiz é expandido e gera seus filhos, no caso da Figura 6 teremos 4 filhos</w:t>
-      </w:r>
-      <w:r>
-        <w:t xml:space="preserve"> estados</w:t>
-      </w:r>
-      <w:r>
-        <w:t xml:space="preserve">, uma vez que a peça faltante se encontra no meio e temos 4 movimentos possíveis, </w:t>
-      </w:r>
-      <w:r>
-        <w:t>teremos então os seguintes estados</w:t>
+        <w:t>Na</w:t>
+      </w:r>
+      <w:r>
+        <w:t xml:space="preserve"> busca gulosa</w:t>
+      </w:r>
+      <w:r>
+        <w:t>,</w:t>
+      </w:r>
+      <w:r>
+        <w:t xml:space="preserve"> o nó raiz é expandido e gera seus filhos</w:t>
+      </w:r>
+      <w:r>
+        <w:t>.</w:t>
+      </w:r>
+      <w:r>
+        <w:t xml:space="preserve"> </w:t>
+      </w:r>
+      <w:r>
+        <w:t>N</w:t>
+      </w:r>
+      <w:r>
+        <w:t>o caso da Figura 6</w:t>
+      </w:r>
+      <w:r>
+        <w:t>,</w:t>
+      </w:r>
+      <w:r>
+        <w:t xml:space="preserve"> teremos 4 filho</w:t>
+      </w:r>
+      <w:r>
+        <w:t>s</w:t>
+      </w:r>
+      <w:r>
+        <w:t>, uma vez que a peça faltante se encontra no meio</w:t>
+      </w:r>
+      <w:r>
+        <w:t>,</w:t>
+      </w:r>
+      <w:r>
+        <w:t xml:space="preserve"> </w:t>
+      </w:r>
+      <w:r>
+        <w:t xml:space="preserve">e </w:t>
+      </w:r>
+      <w:r>
+        <w:t>4 movimentos possíveis</w:t>
+      </w:r>
+      <w:r>
+        <w:t>. T</w:t>
+      </w:r>
+      <w:r>
+        <w:t>eremos</w:t>
+      </w:r>
+      <w:r>
+        <w:t xml:space="preserve">, portanto, </w:t>
+      </w:r>
+      <w:r>
+        <w:t>os seguintes estados</w:t>
       </w:r>
       <w:r>
         <w:t>:</w:t>
@@ -1355,7 +1866,9 @@
         <w:jc w:val="center"/>
       </w:pPr>
       <w:r>
-        <w:lastRenderedPageBreak/>
+        <w:rPr>
+          <w:noProof/>
+        </w:rPr>
         <w:drawing>
           <wp:inline distT="0" distB="0" distL="0" distR="0" wp14:anchorId="1B6D8894" wp14:editId="541D45A5">
             <wp:extent cx="1418574" cy="1314450"/>
@@ -1400,19 +1913,7 @@
         <w:jc w:val="center"/>
       </w:pPr>
       <w:r>
-        <w:t xml:space="preserve">Figura </w:t>
-      </w:r>
-      <w:r>
-        <w:t>8</w:t>
-      </w:r>
-      <w:r>
-        <w:t xml:space="preserve"> - </w:t>
-      </w:r>
-      <w:r>
-        <w:t>Estado</w:t>
-      </w:r>
-      <w:r>
-        <w:t xml:space="preserve"> 1</w:t>
+        <w:t>Figura 8 - Estado 1</w:t>
       </w:r>
     </w:p>
     <w:p>
@@ -1425,6 +1926,9 @@
         <w:br w:type="column"/>
       </w:r>
       <w:r>
+        <w:rPr>
+          <w:noProof/>
+        </w:rPr>
         <w:drawing>
           <wp:inline distT="0" distB="0" distL="0" distR="0" wp14:anchorId="03C31016" wp14:editId="6D4CC19B">
             <wp:extent cx="1428949" cy="1324160"/>
@@ -1475,19 +1979,7 @@
         </w:sectPr>
       </w:pPr>
       <w:r>
-        <w:t xml:space="preserve">Figura </w:t>
-      </w:r>
-      <w:r>
-        <w:t>9</w:t>
-      </w:r>
-      <w:r>
-        <w:t xml:space="preserve"> - Estado </w:t>
-      </w:r>
-      <w:r>
-        <w:t>2</w:t>
-      </w:r>
-      <w:r>
-        <w:t xml:space="preserve"> </w:t>
+        <w:t xml:space="preserve">Figura 9 - Estado 2 </w:t>
       </w:r>
     </w:p>
     <w:p>
@@ -1497,6 +1989,9 @@
         <w:jc w:val="center"/>
       </w:pPr>
       <w:r>
+        <w:rPr>
+          <w:noProof/>
+        </w:rPr>
         <w:drawing>
           <wp:inline distT="0" distB="0" distL="0" distR="0" wp14:anchorId="4B31177A" wp14:editId="355E8CF8">
             <wp:extent cx="1428949" cy="1324160"/>
@@ -1541,10 +2036,7 @@
         <w:jc w:val="center"/>
       </w:pPr>
       <w:r>
-        <w:t xml:space="preserve">Figura </w:t>
-      </w:r>
-      <w:r>
-        <w:t>10 – Estado 3</w:t>
+        <w:t>Figura 10 – Estado 3</w:t>
       </w:r>
     </w:p>
     <w:p>
@@ -1557,6 +2049,9 @@
         <w:br w:type="column"/>
       </w:r>
       <w:r>
+        <w:rPr>
+          <w:noProof/>
+        </w:rPr>
         <w:drawing>
           <wp:inline distT="0" distB="0" distL="0" distR="0" wp14:anchorId="7F7ED02E" wp14:editId="3F057F07">
             <wp:extent cx="1428949" cy="1324160"/>
@@ -1607,25 +2102,7 @@
         </w:sectPr>
       </w:pPr>
       <w:r>
-        <w:t xml:space="preserve">Figura </w:t>
-      </w:r>
-      <w:r>
-        <w:t>11</w:t>
-      </w:r>
-      <w:r>
-        <w:t xml:space="preserve"> </w:t>
-      </w:r>
-      <w:r>
-        <w:t>–</w:t>
-      </w:r>
-      <w:r>
-        <w:t xml:space="preserve"> Estado</w:t>
-      </w:r>
-      <w:r>
-        <w:t xml:space="preserve"> 4</w:t>
-      </w:r>
-      <w:r>
-        <w:t xml:space="preserve"> </w:t>
+        <w:t xml:space="preserve">Figura 11 – Estado 4 </w:t>
       </w:r>
     </w:p>
     <w:p>
@@ -1646,37 +2123,53 @@
         </w:sectPr>
       </w:pPr>
       <w:r>
-        <w:t xml:space="preserve">Para o Estado 1, a distância de Manhattan total será de 19, para o Estado 2, a </w:t>
-      </w:r>
-      <w:proofErr w:type="spellStart"/>
-      <w:r>
-        <w:t>distancia</w:t>
-      </w:r>
-      <w:proofErr w:type="spellEnd"/>
-      <w:r>
-        <w:t xml:space="preserve"> será de 17, para o Estado 3, a </w:t>
-      </w:r>
-      <w:proofErr w:type="spellStart"/>
-      <w:r>
-        <w:t>distancia</w:t>
-      </w:r>
-      <w:proofErr w:type="spellEnd"/>
-      <w:r>
-        <w:t xml:space="preserve"> será de 17 e para o Estado 4, a distância será de 17, dessa forma, a busca gulosa irá expandir os filhos do Estado 2, uma vez que a heurística do mesmo apresenta um valor menor que a do Estado 1, a forma como o algoritmo foi implementado faz com que caso </w:t>
-      </w:r>
-      <w:proofErr w:type="spellStart"/>
-      <w:r>
-        <w:t>hajam</w:t>
-      </w:r>
-      <w:proofErr w:type="spellEnd"/>
-      <w:r>
-        <w:t xml:space="preserve"> valores iguais, o filho mais </w:t>
-      </w:r>
-      <w:proofErr w:type="spellStart"/>
-      <w:r>
-        <w:t>a</w:t>
-      </w:r>
-      <w:proofErr w:type="spellEnd"/>
+        <w:t>Para o Estado 1, a distância de Manhattan total será de 19</w:t>
+      </w:r>
+      <w:r>
+        <w:t>. Já</w:t>
+      </w:r>
+      <w:r>
+        <w:t xml:space="preserve"> para o Estado 2, a </w:t>
+      </w:r>
+      <w:r>
+        <w:t>distância</w:t>
+      </w:r>
+      <w:r>
+        <w:t xml:space="preserve"> será de 17</w:t>
+      </w:r>
+      <w:r>
+        <w:t>.</w:t>
+      </w:r>
+      <w:r>
+        <w:t xml:space="preserve"> </w:t>
+      </w:r>
+      <w:r>
+        <w:t>P</w:t>
+      </w:r>
+      <w:r>
+        <w:t>ara o Estado 3, 17</w:t>
+      </w:r>
+      <w:r>
+        <w:t>,</w:t>
+      </w:r>
+      <w:r>
+        <w:t xml:space="preserve"> e para o Estado 4, a distância será de 17</w:t>
+      </w:r>
+      <w:r>
+        <w:t>. D</w:t>
+      </w:r>
+      <w:r>
+        <w:t>essa forma, a busca gulosa irá expandir os filhos do Estado 2, uma vez que a heurística do mesmo apresenta um valor menor que a do Estado 1</w:t>
+      </w:r>
+      <w:r>
+        <w:t>. A</w:t>
+      </w:r>
+      <w:r>
+        <w:t xml:space="preserve"> forma como o algoritmo foi implementado faz com que caso haja valores iguais, o filho mais </w:t>
+      </w:r>
+      <w:r>
+        <w:t>à</w:t>
+      </w:r>
       <w:r>
         <w:t xml:space="preserve"> esquerda é o escolhido para expansão. Assim, o Estado 2 irá gerar mais 3 filhos, sendo que 1 deles é o nó raiz que será desconsiderado para impedir que </w:t>
       </w:r>
@@ -1696,6 +2189,7 @@
         </w:sectPr>
       </w:pPr>
       <w:r>
+        <w:lastRenderedPageBreak/>
         <w:t>Caso um estado possua uma distância de Manhattan de, por exemplo, 15 no nível 3, e outro estado possua o mesmo valor 15 no nível 2, a busca gulosa irá expandir o nó que está mais acima da árvore, independente do posicionamento do nó na árvore de estados.</w:t>
       </w:r>
     </w:p>
@@ -1711,7 +2205,13 @@
         </w:sectPr>
       </w:pPr>
       <w:r>
-        <w:t>É importante notar que a busca gulosa não consegue sempre achar a solução ótima uma vez que ela só se importa com o valor da heurística, expandido os valores menores até chegar no objetivo, assim, o usuário que jogar contra a busca gulosa poderá obter uma resolução melhor ou igual a busca gulosa.</w:t>
+        <w:t>É importante notar que a busca gulosa não consegue sempre achar a solução ótima uma vez que ela só se importa com o valor da heurística, expandido os valores menores até chegar no objetivo</w:t>
+      </w:r>
+      <w:r>
+        <w:t>. Sendo a</w:t>
+      </w:r>
+      <w:r>
+        <w:t>ssim, o usuário que jogar contra a busca gulosa poderá obter uma resolução melhor ou igual a busca gulosa.</w:t>
       </w:r>
     </w:p>
     <w:p>
@@ -1731,7 +2231,6 @@
         <w:pStyle w:val="Ttulo2"/>
       </w:pPr>
       <w:r>
-        <w:lastRenderedPageBreak/>
         <w:t>Busca A* (A estrela)</w:t>
       </w:r>
     </w:p>
@@ -1747,7 +2246,19 @@
         </w:sectPr>
       </w:pPr>
       <w:r>
-        <w:t>A forma de solução mais amplamente conhecida de busca de melhor escolha é a chamada busca A*, ela avalia os nós através da combinação do custo para alcançar o nó (heurística) e o custo para ir do nó ao objetivo (nível da árvore), caso nossa função heurística seja admissível, isto é, a soma do custo para ir do nó ao objetivo mais o custo para alcançar o nó nunca superestima o custo real de atingir o objetivo, a busca A* será completa e ótima.</w:t>
+        <w:t>A forma de solução mais amplamente conhecida de busca de melhor escolha é a chamada busca A*</w:t>
+      </w:r>
+      <w:r>
+        <w:t>. Essa solução</w:t>
+      </w:r>
+      <w:r>
+        <w:t xml:space="preserve"> avalia os nós através da combinação do custo para alcançar o nó (heurística) e o custo para ir do nó ao objetivo (nível da árvore)</w:t>
+      </w:r>
+      <w:r>
+        <w:t xml:space="preserve"> e</w:t>
+      </w:r>
+      <w:r>
+        <w:t>, caso nossa função heurística seja admissível, isto é, a soma do custo para ir do nó ao objetivo mais o custo para alcançar o nó nunca superestima o custo real de atingir o objetivo, a busca A* será completa e ótima.</w:t>
       </w:r>
     </w:p>
     <w:p>
@@ -1762,10 +2273,16 @@
         </w:sectPr>
       </w:pPr>
       <w:r>
-        <w:t xml:space="preserve">A busca A* funciona da seguinte forma: </w:t>
-      </w:r>
-      <w:r>
-        <w:t>o nó raiz é expandido e gera seus filhos, no caso da Figura 6 teremos 4 filhos estados, uma vez que a peça faltante se encontra no meio e temos 4 movimentos possíveis</w:t>
+        <w:t xml:space="preserve">Utilizando A* no caso </w:t>
+      </w:r>
+      <w:r>
+        <w:t>da Figura 6 teremos 4 filhos estados, uma vez que a peça faltante se encontra no meio</w:t>
+      </w:r>
+      <w:r>
+        <w:t>, e</w:t>
+      </w:r>
+      <w:r>
+        <w:t xml:space="preserve"> temos 4 movimentos possíveis</w:t>
       </w:r>
       <w:r>
         <w:t>.</w:t>
@@ -1774,6 +2291,7 @@
     <w:p>
       <w:pPr>
         <w:pStyle w:val="SemEspaamento"/>
+        <w:ind w:firstLine="567"/>
         <w:sectPr>
           <w:type w:val="continuous"/>
           <w:pgSz w:w="11906" w:h="16838"/>
@@ -1783,13 +2301,51 @@
         </w:sectPr>
       </w:pPr>
       <w:r>
-        <w:t>Note que neste caso, os estados gerados são semelhantes aos da busca gulosa, no entanto, neste caso a busca A* considera além da heurística (19, 17, 17</w:t>
+        <w:t>Note que</w:t>
+      </w:r>
+      <w:r>
+        <w:t>,</w:t>
+      </w:r>
+      <w:r>
+        <w:t xml:space="preserve"> neste caso, os estados gerados são semelhantes aos da busca </w:t>
+      </w:r>
+      <w:proofErr w:type="gramStart"/>
+      <w:r>
+        <w:t>gulosa</w:t>
+      </w:r>
+      <w:r>
+        <w:t xml:space="preserve"> N</w:t>
+      </w:r>
+      <w:r>
+        <w:t>o entanto</w:t>
+      </w:r>
+      <w:proofErr w:type="gramEnd"/>
+      <w:r>
+        <w:t>, a busca A* considera além da heurística (19, 17, 17</w:t>
       </w:r>
       <w:r>
         <w:t xml:space="preserve"> e</w:t>
       </w:r>
       <w:r>
-        <w:t xml:space="preserve"> 17 para cada estado respectivamente), o custo para ir do nó raiz ao objetivo, como nos encontramos no nível 1 da árvore de estados teremos valor</w:t>
+        <w:t xml:space="preserve"> 17 para cada estado respectivamente), o custo para ir do nó raiz ao objetivo</w:t>
+      </w:r>
+      <w:r>
+        <w:t>. C</w:t>
+      </w:r>
+      <w:r>
+        <w:t>omo</w:t>
+      </w:r>
+      <w:r>
+        <w:t xml:space="preserve"> nos</w:t>
+      </w:r>
+      <w:r>
+        <w:t xml:space="preserve"> encontramos no nível 1 da árvore de estados</w:t>
+      </w:r>
+      <w:r>
+        <w:t>,</w:t>
+      </w:r>
+      <w:r>
+        <w:t xml:space="preserve"> teremos valor</w:t>
       </w:r>
       <w:r>
         <w:t>es</w:t>
@@ -1798,7 +2354,33 @@
         <w:t xml:space="preserve"> de</w:t>
       </w:r>
       <w:r>
-        <w:t xml:space="preserve"> (20, 18, 18 e 18 respectivamente), na expansão do Estado 2, seus filhos válidos (isto é, aqueles que não são iguais a um estado já expandido) terão valores 18 e 18 (16 de heurística + 2 de custo da raiz a objetivo), assim, como os nós do nível 1 possuem os mesmos valores mas estão em um nível mais acima, eles serão expandidos previamente.</w:t>
+        <w:t xml:space="preserve"> 20, 18, 18 e 18 respectivamente</w:t>
+      </w:r>
+      <w:r>
+        <w:t>.</w:t>
+      </w:r>
+      <w:r>
+        <w:t xml:space="preserve"> </w:t>
+      </w:r>
+      <w:r>
+        <w:t>N</w:t>
+      </w:r>
+      <w:r>
+        <w:t>a expansão do Estado 2, seus filhos válidos (isto é, aqueles que não são iguais a um estado já expandido) terão valores 18 e 18 (16 de heurística + 2 de custo da raiz a objetivo)</w:t>
+      </w:r>
+      <w:r>
+        <w:t>. Sendo</w:t>
+      </w:r>
+      <w:r>
+        <w:t xml:space="preserve"> assim, como os nós do nível 1 possuem os mesmos </w:t>
+      </w:r>
+      <w:proofErr w:type="gramStart"/>
+      <w:r>
+        <w:t>valores</w:t>
+      </w:r>
+      <w:proofErr w:type="gramEnd"/>
+      <w:r>
+        <w:t xml:space="preserve"> mas estão em um nível mais acima, eles serão expandidos previamente.</w:t>
       </w:r>
     </w:p>
     <w:p>
@@ -1860,6 +2442,7 @@
         <w:rPr>
           <w:noProof/>
         </w:rPr>
+        <w:lastRenderedPageBreak/>
         <w:drawing>
           <wp:inline distT="0" distB="0" distL="0" distR="0" wp14:anchorId="29369038" wp14:editId="41A75D0F">
             <wp:extent cx="962025" cy="942975"/>
@@ -1919,7 +2502,10 @@
         </w:sectPr>
       </w:pPr>
       <w:r>
-        <w:t xml:space="preserve">Se pegarmos os resultados da busca gulosa para o exemplo da Figura </w:t>
+        <w:t>No</w:t>
+      </w:r>
+      <w:r>
+        <w:t xml:space="preserve"> resultado da busca gulosa para o exemplo da Figura </w:t>
       </w:r>
       <w:r>
         <w:t>12</w:t>
@@ -1964,8 +2550,15 @@
         </w:sectPr>
       </w:pPr>
       <w:r>
-        <w:lastRenderedPageBreak/>
-        <w:t xml:space="preserve">Se pegarmos os resultados da busca A* para o exemplo da Figura </w:t>
+        <w:t>Já n</w:t>
+      </w:r>
+      <w:bookmarkStart w:id="0" w:name="_GoBack"/>
+      <w:bookmarkEnd w:id="0"/>
+      <w:r>
+        <w:t>o resultado</w:t>
+      </w:r>
+      <w:r>
+        <w:t xml:space="preserve"> da busca A* para o exemplo da Figura </w:t>
       </w:r>
       <w:r>
         <w:t>12</w:t>
@@ -2061,26 +2654,43 @@
         </w:sectPr>
       </w:pPr>
       <w:r>
-        <w:t xml:space="preserve">Para a busca gulosa temos 633 nós expandidos, sendo 248 fechados e 385 abertos, e um total de 42 passos para resolver o problema. Para a busca A* a lista se torna tão extensa que não é possível obter </w:t>
-      </w:r>
-      <w:r>
-        <w:t xml:space="preserve">a solução, isso ocorre por conta do </w:t>
-      </w:r>
-      <w:proofErr w:type="spellStart"/>
-      <w:r>
-        <w:t>numero</w:t>
-      </w:r>
-      <w:proofErr w:type="spellEnd"/>
-      <w:r>
-        <w:t xml:space="preserve"> excessivo de nós expandidos em níveis mais baixos (próximos ao 20). Sabe-se que a solução ótima deste problema leva 26 passos para se solucionar, assim, a gulosa está longe de ser </w:t>
-      </w:r>
-      <w:proofErr w:type="gramStart"/>
-      <w:r>
-        <w:t>perfeita</w:t>
-      </w:r>
-      <w:proofErr w:type="gramEnd"/>
-      <w:r>
-        <w:t xml:space="preserve"> mas pelo menos chega em uma solução.</w:t>
+        <w:t>Para a busca gulosa</w:t>
+      </w:r>
+      <w:r>
+        <w:t>,</w:t>
+      </w:r>
+      <w:r>
+        <w:t xml:space="preserve"> temos 633 nós expandidos, sendo 248 fechados e 385 abertos, e um total de 42 passos para resolver o problema. Para a busca A*</w:t>
+      </w:r>
+      <w:r>
+        <w:t>,</w:t>
+      </w:r>
+      <w:r>
+        <w:t xml:space="preserve"> a lista se torna tão extensa que não é possível obter </w:t>
+      </w:r>
+      <w:r>
+        <w:t>a solução</w:t>
+      </w:r>
+      <w:r>
+        <w:t>.</w:t>
+      </w:r>
+      <w:r>
+        <w:t xml:space="preserve"> </w:t>
+      </w:r>
+      <w:r>
+        <w:t>I</w:t>
+      </w:r>
+      <w:r>
+        <w:t xml:space="preserve">sso ocorre por conta do </w:t>
+      </w:r>
+      <w:r>
+        <w:t>número</w:t>
+      </w:r>
+      <w:r>
+        <w:t xml:space="preserve"> excessivo de nós expandidos em níveis mais baixos (próximos ao 20). Sabe-se que a solução ótima deste problema leva 26 passos para se solucionar, assim, a gulosa está longe de ser perfeita</w:t>
+      </w:r>
+      <w:r>
+        <w:t>. Todavia, ela encontra um resultado.</w:t>
       </w:r>
     </w:p>
     <w:p>
@@ -2088,6 +2698,7 @@
         <w:pStyle w:val="Ttulo1"/>
       </w:pPr>
       <w:r>
+        <w:lastRenderedPageBreak/>
         <w:t>Conclusão</w:t>
       </w:r>
     </w:p>
@@ -2132,23 +2743,7 @@
           <w:color w:val="000000"/>
           <w:shd w:val="clear" w:color="auto" w:fill="FFFFFF"/>
         </w:rPr>
-        <w:t xml:space="preserve">. 2019. Disponível em: </w:t>
-      </w:r>
-      <w:r>
-        <w:rPr>
-          <w:rFonts w:cs="Arial"/>
-          <w:color w:val="000000"/>
-          <w:shd w:val="clear" w:color="auto" w:fill="FFFFFF"/>
-        </w:rPr>
-        <w:t>h</w:t>
-      </w:r>
-      <w:r>
-        <w:rPr>
-          <w:rFonts w:cs="Arial"/>
-          <w:color w:val="000000"/>
-          <w:shd w:val="clear" w:color="auto" w:fill="FFFFFF"/>
-        </w:rPr>
-        <w:t>ttp://tristanpenman.com/demos/n-puzzle. Acesso em: 14 abr. 2019.</w:t>
+        <w:t>. 2019. Disponível em: http://tristanpenman.com/demos/n-puzzle. Acesso em: 14 abr. 2019.</w:t>
       </w:r>
     </w:p>
     <w:p>
@@ -2298,13 +2893,7 @@
       </w:r>
       <w:proofErr w:type="gramEnd"/>
       <w:r>
-        <w:t xml:space="preserve"> 2019. Disponível em: </w:t>
-      </w:r>
-      <w:r>
-        <w:t>https://www.geeksforgeeks.org/check-instance-8-puzzle-solvable</w:t>
-      </w:r>
-      <w:r>
-        <w:t>. Acesso em: 14 abr. 2019.</w:t>
+        <w:t xml:space="preserve"> 2019. Disponível em: https://www.geeksforgeeks.org/check-instance-8-puzzle-solvable. Acesso em: 14 abr. 2019.</w:t>
       </w:r>
     </w:p>
     <w:p>
@@ -2335,13 +2924,7 @@
         <w:t xml:space="preserve"> e Algoritmos Genéticos</w:t>
       </w:r>
       <w:r>
-        <w:t xml:space="preserve">. Ouro Preto, 2019. Disponível em: </w:t>
-      </w:r>
-      <w:r>
-        <w:t>http://www.decom.ufop.br/menotti/paa111/files/PCC104-111-ars-11.1-NelsonFlorencioJunior.pdf</w:t>
-      </w:r>
-      <w:r>
-        <w:t>. Acesso em: 14 abr. 2019.</w:t>
+        <w:t>. Ouro Preto, 2019. Disponível em: http://www.decom.ufop.br/menotti/paa111/files/PCC104-111-ars-11.1-NelsonFlorencioJunior.pdf. Acesso em: 14 abr. 2019.</w:t>
       </w:r>
     </w:p>
     <w:p>
@@ -2441,13 +3024,7 @@
       </w:r>
       <w:proofErr w:type="gramEnd"/>
       <w:r>
-        <w:t xml:space="preserve"> 2019. Disponível em: </w:t>
-      </w:r>
-      <w:r>
-        <w:t>https://math.stackexchange.com/questions/293527/how-to-check-if-a-8-puzzle-is-solvable</w:t>
-      </w:r>
-      <w:r>
-        <w:t>. Acesso em: 14 abr. 2019.</w:t>
+        <w:t xml:space="preserve"> 2019. Disponível em: https://math.stackexchange.com/questions/293527/how-to-check-if-a-8-puzzle-is-solvable. Acesso em: 14 abr. 2019.</w:t>
       </w:r>
     </w:p>
     <w:p>
@@ -2464,16 +3041,8 @@
         <w:t>Inteligência Artificial</w:t>
       </w:r>
       <w:r>
-        <w:t>. 3</w:t>
-      </w:r>
-      <w:r>
-        <w:t xml:space="preserve">ª </w:t>
-      </w:r>
-      <w:r>
-        <w:t>ed. Rio de Janeiro: Campus. 2013.</w:t>
-      </w:r>
-      <w:bookmarkStart w:id="0" w:name="_GoBack"/>
-      <w:bookmarkEnd w:id="0"/>
+        <w:t>. 3ª ed. Rio de Janeiro: Campus. 2013.</w:t>
+      </w:r>
     </w:p>
     <w:sectPr>
       <w:type w:val="continuous"/>
@@ -2895,6 +3464,7 @@
     <w:lsdException w:name="HTML Sample" w:semiHidden="1" w:unhideWhenUsed="1"/>
     <w:lsdException w:name="HTML Typewriter" w:semiHidden="1" w:unhideWhenUsed="1"/>
     <w:lsdException w:name="HTML Variable" w:semiHidden="1" w:unhideWhenUsed="1"/>
+    <w:lsdException w:name="Normal Table" w:semiHidden="1" w:unhideWhenUsed="1"/>
     <w:lsdException w:name="annotation subject" w:semiHidden="1" w:unhideWhenUsed="1"/>
     <w:lsdException w:name="No List" w:semiHidden="1" w:unhideWhenUsed="1"/>
     <w:lsdException w:name="Outline List 1" w:semiHidden="1" w:unhideWhenUsed="1"/>
@@ -2941,8 +3511,10 @@
     <w:lsdException w:name="Table Subtle 2" w:semiHidden="1" w:unhideWhenUsed="1"/>
     <w:lsdException w:name="Table Web 1" w:semiHidden="1" w:unhideWhenUsed="1"/>
     <w:lsdException w:name="Table Web 2" w:semiHidden="1" w:unhideWhenUsed="1"/>
+    <w:lsdException w:name="Table Web 3" w:semiHidden="1" w:unhideWhenUsed="1"/>
     <w:lsdException w:name="Balloon Text" w:semiHidden="1" w:unhideWhenUsed="1"/>
     <w:lsdException w:name="Table Grid" w:uiPriority="39"/>
+    <w:lsdException w:name="Table Theme" w:semiHidden="1" w:unhideWhenUsed="1"/>
     <w:lsdException w:name="Placeholder Text" w:semiHidden="1"/>
     <w:lsdException w:name="No Spacing" w:uiPriority="1" w:qFormat="1"/>
     <w:lsdException w:name="Light Shading" w:uiPriority="60"/>
@@ -3252,6 +3824,7 @@
   <w:style w:type="character" w:default="1" w:styleId="Fontepargpadro">
     <w:name w:val="Default Paragraph Font"/>
     <w:uiPriority w:val="1"/>
+    <w:semiHidden/>
     <w:unhideWhenUsed/>
   </w:style>
   <w:style w:type="table" w:default="1" w:styleId="Tabelanormal">
@@ -3744,7 +4317,7 @@
 </file>
 
 <file path=customXml/itemProps1.xml><?xml version="1.0" encoding="utf-8"?>
-<ds:datastoreItem xmlns:ds="http://schemas.openxmlformats.org/officeDocument/2006/customXml" ds:itemID="{9B44E9A4-0BB3-45ED-A55C-88A739BBB140}">
+<ds:datastoreItem xmlns:ds="http://schemas.openxmlformats.org/officeDocument/2006/customXml" ds:itemID="{6E7F2D0C-DB82-4B51-A773-24BAF2A2E64B}">
   <ds:schemaRefs>
     <ds:schemaRef ds:uri="http://schemas.openxmlformats.org/officeDocument/2006/bibliography"/>
   </ds:schemaRefs>

</xml_diff>

<commit_message>
Update: começo de implementacao de botoes
</commit_message>
<xml_diff>
--- a/Relatório.docx
+++ b/Relatório.docx
@@ -472,27 +472,14 @@
       <w:r>
         <w:t xml:space="preserve">Figura </w:t>
       </w:r>
-      <w:r>
-        <w:fldChar w:fldCharType="begin"/>
-      </w:r>
-      <w:r>
-        <w:instrText xml:space="preserve"> SEQ Figura \* ARABIC </w:instrText>
-      </w:r>
-      <w:r>
-        <w:fldChar w:fldCharType="separate"/>
-      </w:r>
-      <w:r>
-        <w:rPr>
-          <w:noProof/>
-        </w:rPr>
-        <w:t>1</w:t>
-      </w:r>
-      <w:r>
-        <w:rPr>
-          <w:noProof/>
-        </w:rPr>
-        <w:fldChar w:fldCharType="end"/>
-      </w:r>
+      <w:fldSimple w:instr=" SEQ Figura \* ARABIC ">
+        <w:r>
+          <w:rPr>
+            <w:noProof/>
+          </w:rPr>
+          <w:t>1</w:t>
+        </w:r>
+      </w:fldSimple>
       <w:r>
         <w:t xml:space="preserve"> </w:t>
       </w:r>
@@ -565,27 +552,14 @@
       <w:r>
         <w:t xml:space="preserve">Figura </w:t>
       </w:r>
-      <w:r>
-        <w:fldChar w:fldCharType="begin"/>
-      </w:r>
-      <w:r>
-        <w:instrText xml:space="preserve"> SEQ Figura \* ARABIC </w:instrText>
-      </w:r>
-      <w:r>
-        <w:fldChar w:fldCharType="separate"/>
-      </w:r>
-      <w:r>
-        <w:rPr>
-          <w:noProof/>
-        </w:rPr>
-        <w:t>2</w:t>
-      </w:r>
-      <w:r>
-        <w:rPr>
-          <w:noProof/>
-        </w:rPr>
-        <w:fldChar w:fldCharType="end"/>
-      </w:r>
+      <w:fldSimple w:instr=" SEQ Figura \* ARABIC ">
+        <w:r>
+          <w:rPr>
+            <w:noProof/>
+          </w:rPr>
+          <w:t>2</w:t>
+        </w:r>
+      </w:fldSimple>
       <w:r>
         <w:t xml:space="preserve"> - Estado objetivo do quebra-cabeça de 8 peças</w:t>
       </w:r>
@@ -929,27 +903,14 @@
       <w:r>
         <w:t xml:space="preserve">Figura </w:t>
       </w:r>
-      <w:r>
-        <w:fldChar w:fldCharType="begin"/>
-      </w:r>
-      <w:r>
-        <w:instrText xml:space="preserve"> SEQ Figura \* ARABIC </w:instrText>
-      </w:r>
-      <w:r>
-        <w:fldChar w:fldCharType="separate"/>
-      </w:r>
-      <w:r>
-        <w:rPr>
-          <w:noProof/>
-        </w:rPr>
-        <w:t>3</w:t>
-      </w:r>
-      <w:r>
-        <w:rPr>
-          <w:noProof/>
-        </w:rPr>
-        <w:fldChar w:fldCharType="end"/>
-      </w:r>
+      <w:fldSimple w:instr=" SEQ Figura \* ARABIC ">
+        <w:r>
+          <w:rPr>
+            <w:noProof/>
+          </w:rPr>
+          <w:t>3</w:t>
+        </w:r>
+      </w:fldSimple>
       <w:r>
         <w:t xml:space="preserve"> - Estado objetivo</w:t>
       </w:r>
@@ -1010,27 +971,14 @@
       <w:r>
         <w:t xml:space="preserve">Figura </w:t>
       </w:r>
-      <w:r>
-        <w:fldChar w:fldCharType="begin"/>
-      </w:r>
-      <w:r>
-        <w:instrText xml:space="preserve"> SEQ Figura \* ARABIC </w:instrText>
-      </w:r>
-      <w:r>
-        <w:fldChar w:fldCharType="separate"/>
-      </w:r>
-      <w:r>
-        <w:rPr>
-          <w:noProof/>
-        </w:rPr>
-        <w:t>4</w:t>
-      </w:r>
-      <w:r>
-        <w:rPr>
-          <w:noProof/>
-        </w:rPr>
-        <w:fldChar w:fldCharType="end"/>
-      </w:r>
+      <w:fldSimple w:instr=" SEQ Figura \* ARABIC ">
+        <w:r>
+          <w:rPr>
+            <w:noProof/>
+          </w:rPr>
+          <w:t>4</w:t>
+        </w:r>
+      </w:fldSimple>
       <w:r>
         <w:t xml:space="preserve"> - Exemplo 1</w:t>
       </w:r>
@@ -1101,27 +1049,14 @@
       <w:r>
         <w:t xml:space="preserve">Figura </w:t>
       </w:r>
-      <w:r>
-        <w:fldChar w:fldCharType="begin"/>
-      </w:r>
-      <w:r>
-        <w:instrText xml:space="preserve"> SEQ Figura \* ARABIC </w:instrText>
-      </w:r>
-      <w:r>
-        <w:fldChar w:fldCharType="separate"/>
-      </w:r>
-      <w:r>
-        <w:rPr>
-          <w:noProof/>
-        </w:rPr>
-        <w:t>5</w:t>
-      </w:r>
-      <w:r>
-        <w:rPr>
-          <w:noProof/>
-        </w:rPr>
-        <w:fldChar w:fldCharType="end"/>
-      </w:r>
+      <w:fldSimple w:instr=" SEQ Figura \* ARABIC ">
+        <w:r>
+          <w:rPr>
+            <w:noProof/>
+          </w:rPr>
+          <w:t>5</w:t>
+        </w:r>
+      </w:fldSimple>
       <w:r>
         <w:t xml:space="preserve"> - Exemplo 2</w:t>
       </w:r>
@@ -2514,68 +2449,88 @@
         <w:t xml:space="preserve">, teremos uma lista com </w:t>
       </w:r>
       <w:r>
-        <w:t>820</w:t>
-      </w:r>
-      <w:r>
-        <w:t xml:space="preserve"> nós, sendo </w:t>
-      </w:r>
-      <w:r>
-        <w:t>501</w:t>
-      </w:r>
-      <w:r>
-        <w:t xml:space="preserve"> fechados (isto é, expandidos) e </w:t>
+        <w:t>162</w:t>
+      </w:r>
+      <w:r>
+        <w:t xml:space="preserve"> nós, </w:t>
+      </w:r>
+      <w:r>
+        <w:t>114</w:t>
+      </w:r>
+      <w:r>
+        <w:t xml:space="preserve"> abertos e </w:t>
+      </w:r>
+      <w:r>
+        <w:t>67</w:t>
+      </w:r>
+      <w:r>
+        <w:t xml:space="preserve"> fechados</w:t>
+      </w:r>
+      <w:r>
+        <w:t>,</w:t>
+      </w:r>
+      <w:r>
+        <w:t xml:space="preserve"> </w:t>
+      </w:r>
+      <w:r>
+        <w:t xml:space="preserve">e o total de passos para solucionar o problema foi de </w:t>
+      </w:r>
+      <w:r>
+        <w:t>6</w:t>
+      </w:r>
+      <w:r>
+        <w:t>7</w:t>
+      </w:r>
+      <w:r>
+        <w:t>.</w:t>
+      </w:r>
+    </w:p>
+    <w:p>
+      <w:pPr>
+        <w:pStyle w:val="SemEspaamento"/>
+        <w:sectPr>
+          <w:type w:val="continuous"/>
+          <w:pgSz w:w="11906" w:h="16838"/>
+          <w:pgMar w:top="1417" w:right="1701" w:bottom="1417" w:left="1701" w:header="708" w:footer="708" w:gutter="0"/>
+          <w:cols w:space="709"/>
+          <w:docGrid w:linePitch="360"/>
+        </w:sectPr>
+      </w:pPr>
+      <w:r>
+        <w:t>Já no resultado</w:t>
+      </w:r>
+      <w:r>
+        <w:t xml:space="preserve"> da busca A* para o exemplo da Figura </w:t>
+      </w:r>
+      <w:r>
+        <w:t>12</w:t>
+      </w:r>
+      <w:r>
+        <w:t xml:space="preserve">, teremos uma lista com </w:t>
+      </w:r>
+      <w:r>
+        <w:t>900</w:t>
+      </w:r>
+      <w:r>
+        <w:t xml:space="preserve"> nós, </w:t>
+      </w:r>
+      <w:r>
+        <w:t>581</w:t>
+      </w:r>
+      <w:r>
+        <w:t xml:space="preserve"> abertos e </w:t>
       </w:r>
       <w:r>
         <w:t>319</w:t>
       </w:r>
       <w:r>
-        <w:t xml:space="preserve"> abertos (isto é, ainda não expandidos), e o total de passos para solucionar o problema foi de 4</w:t>
-      </w:r>
-      <w:r>
-        <w:t>7</w:t>
-      </w:r>
-      <w:r>
-        <w:t>.</w:t>
-      </w:r>
-    </w:p>
-    <w:p>
-      <w:pPr>
-        <w:pStyle w:val="SemEspaamento"/>
-        <w:sectPr>
-          <w:type w:val="continuous"/>
-          <w:pgSz w:w="11906" w:h="16838"/>
-          <w:pgMar w:top="1417" w:right="1701" w:bottom="1417" w:left="1701" w:header="708" w:footer="708" w:gutter="0"/>
-          <w:cols w:space="709"/>
-          <w:docGrid w:linePitch="360"/>
-        </w:sectPr>
-      </w:pPr>
-      <w:r>
-        <w:t>Já n</w:t>
-      </w:r>
-      <w:bookmarkStart w:id="0" w:name="_GoBack"/>
-      <w:bookmarkEnd w:id="0"/>
-      <w:r>
-        <w:t>o resultado</w:t>
-      </w:r>
-      <w:r>
-        <w:t xml:space="preserve"> da busca A* para o exemplo da Figura </w:t>
-      </w:r>
-      <w:r>
-        <w:t>12</w:t>
-      </w:r>
-      <w:r>
-        <w:t xml:space="preserve">, teremos uma lista com </w:t>
-      </w:r>
-      <w:r>
-        <w:t>170 nós, 105 abertos e 65 fechados, com um total de passos para solucionar o problema de 17.</w:t>
-      </w:r>
-    </w:p>
-    <w:p>
-      <w:pPr>
-        <w:pStyle w:val="SemEspaamento"/>
-      </w:pPr>
-      <w:r>
-        <w:t>Numa análise inicial deste problema podemos concluir que a busca A* além de expandir menos nós, achou a solução em menos passos, mas isso nem sempre acontece, especialmente para casos que exigem vários passos para solucionar o problema, por exemplo o caso da Figura 13:</w:t>
+        <w:t xml:space="preserve"> fechados,</w:t>
+      </w:r>
+      <w:r>
+        <w:t xml:space="preserve"> e o </w:t>
+      </w:r>
+      <w:r>
+        <w:t>total de passos para solucionar o problema de 17.</w:t>
       </w:r>
     </w:p>
     <w:p>
@@ -2654,22 +2609,63 @@
         </w:sectPr>
       </w:pPr>
       <w:r>
-        <w:t>Para a busca gulosa</w:t>
+        <w:t xml:space="preserve">No exemplo da Figura 13, </w:t>
+      </w:r>
+      <w:r>
+        <w:rPr>
+          <w:u w:val="single"/>
+        </w:rPr>
+        <w:t>p</w:t>
+      </w:r>
+      <w:bookmarkStart w:id="0" w:name="_GoBack"/>
+      <w:bookmarkEnd w:id="0"/>
+      <w:r>
+        <w:rPr>
+          <w:u w:val="single"/>
+        </w:rPr>
+        <w:t>ara</w:t>
+      </w:r>
+      <w:r>
+        <w:t xml:space="preserve"> a busca gulosa</w:t>
       </w:r>
       <w:r>
         <w:t>,</w:t>
       </w:r>
       <w:r>
-        <w:t xml:space="preserve"> temos 633 nós expandidos, sendo 248 fechados e 385 abertos, e um total de 42 passos para resolver o problema. Para a busca A*</w:t>
+        <w:t xml:space="preserve"> temos </w:t>
+      </w:r>
+      <w:r>
+        <w:t>111</w:t>
+      </w:r>
+      <w:r>
+        <w:t xml:space="preserve"> nós expandidos, sendo </w:t>
+      </w:r>
+      <w:r>
+        <w:t>30</w:t>
+      </w:r>
+      <w:r>
+        <w:t xml:space="preserve"> fechados e </w:t>
+      </w:r>
+      <w:r>
+        <w:t>81</w:t>
+      </w:r>
+      <w:r>
+        <w:t xml:space="preserve"> abertos, e um total de </w:t>
+      </w:r>
+      <w:r>
+        <w:t>78</w:t>
+      </w:r>
+      <w:r>
+        <w:t xml:space="preserve"> passos para resolver o problema. Para a busca A*</w:t>
       </w:r>
       <w:r>
         <w:t>,</w:t>
       </w:r>
       <w:r>
-        <w:t xml:space="preserve"> a lista se torna tão extensa que não é possível obter </w:t>
-      </w:r>
-      <w:r>
-        <w:t>a solução</w:t>
+        <w:t xml:space="preserve"> </w:t>
+      </w:r>
+      <w:r>
+        <w:t>temos 24625 nós expandidos, sendo 11535 abertos e 13090 fechados, no entanto chegamos à solução ótima de 26 passos</w:t>
       </w:r>
       <w:r>
         <w:t>.</w:t>
@@ -2690,7 +2686,13 @@
         <w:t xml:space="preserve"> excessivo de nós expandidos em níveis mais baixos (próximos ao 20). Sabe-se que a solução ótima deste problema leva 26 passos para se solucionar, assim, a gulosa está longe de ser perfeita</w:t>
       </w:r>
       <w:r>
-        <w:t>. Todavia, ela encontra um resultado.</w:t>
+        <w:t>. Todavia, ela encontra um resultado</w:t>
+      </w:r>
+      <w:r>
+        <w:t xml:space="preserve"> com muito menos uso de memória</w:t>
+      </w:r>
+      <w:r>
+        <w:t>.</w:t>
       </w:r>
     </w:p>
     <w:p>
@@ -2751,280 +2753,114 @@
         <w:pStyle w:val="Ttulo3"/>
       </w:pPr>
       <w:r>
-        <w:t xml:space="preserve">KUMAR, </w:t>
+        <w:rPr>
+          <w:lang w:val="en-US"/>
+        </w:rPr>
+        <w:t xml:space="preserve">KUMAR, Chandan. </w:t>
+      </w:r>
+      <w:r>
+        <w:rPr>
+          <w:b/>
+          <w:lang w:val="en-US"/>
+        </w:rPr>
+        <w:t xml:space="preserve">How to check if an instance of 8 puzzle is </w:t>
+      </w:r>
+      <w:proofErr w:type="gramStart"/>
+      <w:r>
+        <w:rPr>
+          <w:b/>
+          <w:lang w:val="en-US"/>
+        </w:rPr>
+        <w:t>solvable?</w:t>
+      </w:r>
+      <w:r>
+        <w:rPr>
+          <w:lang w:val="en-US"/>
+        </w:rPr>
+        <w:t>.</w:t>
+      </w:r>
+      <w:proofErr w:type="gramEnd"/>
+      <w:r>
+        <w:rPr>
+          <w:lang w:val="en-US"/>
+        </w:rPr>
+        <w:t xml:space="preserve"> </w:t>
+      </w:r>
+      <w:r>
+        <w:t>2019. Disponível em: https://www.geeksforgeeks.org/check-instance-8-puzzle-solvable. Acesso em: 14 abr. 2019.</w:t>
+      </w:r>
+    </w:p>
+    <w:p>
+      <w:pPr>
+        <w:pStyle w:val="Ttulo3"/>
+      </w:pPr>
+      <w:r>
+        <w:t xml:space="preserve">JUNIOR, Nelson F. GUIMARÃES Frederico G. </w:t>
+      </w:r>
+      <w:r>
+        <w:rPr>
+          <w:b/>
+        </w:rPr>
+        <w:t xml:space="preserve">Problema 8-Puzzle: Análise da solução usando </w:t>
       </w:r>
       <w:proofErr w:type="spellStart"/>
       <w:r>
-        <w:t>Chandan</w:t>
+        <w:rPr>
+          <w:b/>
+        </w:rPr>
+        <w:t>Backtracking</w:t>
       </w:r>
       <w:proofErr w:type="spellEnd"/>
       <w:r>
-        <w:t xml:space="preserve">. </w:t>
-      </w:r>
-      <w:proofErr w:type="spellStart"/>
-      <w:r>
         <w:rPr>
           <w:b/>
         </w:rPr>
-        <w:t>How</w:t>
-      </w:r>
-      <w:proofErr w:type="spellEnd"/>
+        <w:t xml:space="preserve"> e Algoritmos Genéticos</w:t>
+      </w:r>
+      <w:r>
+        <w:t>. Ouro Preto, 2019. Disponível em: http://www.decom.ufop.br/menotti/paa111/files/PCC104-111-ars-11.1-NelsonFlorencioJunior.pdf. Acesso em: 14 abr. 2019.</w:t>
+      </w:r>
+    </w:p>
+    <w:p>
+      <w:pPr>
+        <w:pStyle w:val="Ttulo3"/>
+      </w:pPr>
+      <w:r>
+        <w:rPr>
+          <w:lang w:val="en-US"/>
+        </w:rPr>
+        <w:t xml:space="preserve">MATHEMATICS. </w:t>
+      </w:r>
       <w:r>
         <w:rPr>
           <w:b/>
+          <w:lang w:val="en-US"/>
+        </w:rPr>
+        <w:t xml:space="preserve">How to check if a 8-puzzle is </w:t>
+      </w:r>
+      <w:proofErr w:type="gramStart"/>
+      <w:r>
+        <w:rPr>
+          <w:b/>
+          <w:lang w:val="en-US"/>
+        </w:rPr>
+        <w:t>solvable?</w:t>
+      </w:r>
+      <w:r>
+        <w:rPr>
+          <w:lang w:val="en-US"/>
+        </w:rPr>
+        <w:t>.</w:t>
+      </w:r>
+      <w:proofErr w:type="gramEnd"/>
+      <w:r>
+        <w:rPr>
+          <w:lang w:val="en-US"/>
         </w:rPr>
         <w:t xml:space="preserve"> </w:t>
       </w:r>
-      <w:proofErr w:type="spellStart"/>
-      <w:r>
-        <w:rPr>
-          <w:b/>
-        </w:rPr>
-        <w:t>to</w:t>
-      </w:r>
-      <w:proofErr w:type="spellEnd"/>
-      <w:r>
-        <w:rPr>
-          <w:b/>
-        </w:rPr>
-        <w:t xml:space="preserve"> </w:t>
-      </w:r>
-      <w:proofErr w:type="spellStart"/>
-      <w:r>
-        <w:rPr>
-          <w:b/>
-        </w:rPr>
-        <w:t>check</w:t>
-      </w:r>
-      <w:proofErr w:type="spellEnd"/>
-      <w:r>
-        <w:rPr>
-          <w:b/>
-        </w:rPr>
-        <w:t xml:space="preserve"> </w:t>
-      </w:r>
-      <w:proofErr w:type="spellStart"/>
-      <w:r>
-        <w:rPr>
-          <w:b/>
-        </w:rPr>
-        <w:t>if</w:t>
-      </w:r>
-      <w:proofErr w:type="spellEnd"/>
-      <w:r>
-        <w:rPr>
-          <w:b/>
-        </w:rPr>
-        <w:t xml:space="preserve"> </w:t>
-      </w:r>
-      <w:proofErr w:type="spellStart"/>
-      <w:r>
-        <w:rPr>
-          <w:b/>
-        </w:rPr>
-        <w:t>an</w:t>
-      </w:r>
-      <w:proofErr w:type="spellEnd"/>
-      <w:r>
-        <w:rPr>
-          <w:b/>
-        </w:rPr>
-        <w:t xml:space="preserve"> </w:t>
-      </w:r>
-      <w:proofErr w:type="spellStart"/>
-      <w:r>
-        <w:rPr>
-          <w:b/>
-        </w:rPr>
-        <w:t>instance</w:t>
-      </w:r>
-      <w:proofErr w:type="spellEnd"/>
-      <w:r>
-        <w:rPr>
-          <w:b/>
-        </w:rPr>
-        <w:t xml:space="preserve"> </w:t>
-      </w:r>
-      <w:proofErr w:type="spellStart"/>
-      <w:r>
-        <w:rPr>
-          <w:b/>
-        </w:rPr>
-        <w:t>of</w:t>
-      </w:r>
-      <w:proofErr w:type="spellEnd"/>
-      <w:r>
-        <w:rPr>
-          <w:b/>
-        </w:rPr>
-        <w:t xml:space="preserve"> 8 puzzle </w:t>
-      </w:r>
-      <w:proofErr w:type="spellStart"/>
-      <w:r>
-        <w:rPr>
-          <w:b/>
-        </w:rPr>
-        <w:t>is</w:t>
-      </w:r>
-      <w:proofErr w:type="spellEnd"/>
-      <w:r>
-        <w:rPr>
-          <w:b/>
-        </w:rPr>
-        <w:t xml:space="preserve"> </w:t>
-      </w:r>
-      <w:proofErr w:type="spellStart"/>
-      <w:proofErr w:type="gramStart"/>
-      <w:r>
-        <w:rPr>
-          <w:b/>
-        </w:rPr>
-        <w:t>solvable</w:t>
-      </w:r>
-      <w:proofErr w:type="spellEnd"/>
-      <w:r>
-        <w:rPr>
-          <w:b/>
-        </w:rPr>
-        <w:t>?</w:t>
-      </w:r>
-      <w:r>
-        <w:t>.</w:t>
-      </w:r>
-      <w:proofErr w:type="gramEnd"/>
-      <w:r>
-        <w:t xml:space="preserve"> 2019. Disponível em: https://www.geeksforgeeks.org/check-instance-8-puzzle-solvable. Acesso em: 14 abr. 2019.</w:t>
-      </w:r>
-    </w:p>
-    <w:p>
-      <w:pPr>
-        <w:pStyle w:val="Ttulo3"/>
-      </w:pPr>
-      <w:r>
-        <w:t xml:space="preserve">JUNIOR, Nelson F. GUIMARÃES Frederico G. </w:t>
-      </w:r>
-      <w:r>
-        <w:rPr>
-          <w:b/>
-        </w:rPr>
-        <w:t xml:space="preserve">Problema 8-Puzzle: Análise da solução usando </w:t>
-      </w:r>
-      <w:proofErr w:type="spellStart"/>
-      <w:r>
-        <w:rPr>
-          <w:b/>
-        </w:rPr>
-        <w:t>Backtracking</w:t>
-      </w:r>
-      <w:proofErr w:type="spellEnd"/>
-      <w:r>
-        <w:rPr>
-          <w:b/>
-        </w:rPr>
-        <w:t xml:space="preserve"> e Algoritmos Genéticos</w:t>
-      </w:r>
-      <w:r>
-        <w:t>. Ouro Preto, 2019. Disponível em: http://www.decom.ufop.br/menotti/paa111/files/PCC104-111-ars-11.1-NelsonFlorencioJunior.pdf. Acesso em: 14 abr. 2019.</w:t>
-      </w:r>
-    </w:p>
-    <w:p>
-      <w:pPr>
-        <w:pStyle w:val="Ttulo3"/>
-      </w:pPr>
-      <w:r>
-        <w:t xml:space="preserve">MATHEMATICS. </w:t>
-      </w:r>
-      <w:proofErr w:type="spellStart"/>
-      <w:r>
-        <w:rPr>
-          <w:b/>
-        </w:rPr>
-        <w:t>How</w:t>
-      </w:r>
-      <w:proofErr w:type="spellEnd"/>
-      <w:r>
-        <w:rPr>
-          <w:b/>
-        </w:rPr>
-        <w:t xml:space="preserve"> </w:t>
-      </w:r>
-      <w:proofErr w:type="spellStart"/>
-      <w:r>
-        <w:rPr>
-          <w:b/>
-        </w:rPr>
-        <w:t>to</w:t>
-      </w:r>
-      <w:proofErr w:type="spellEnd"/>
-      <w:r>
-        <w:rPr>
-          <w:b/>
-        </w:rPr>
-        <w:t xml:space="preserve"> </w:t>
-      </w:r>
-      <w:proofErr w:type="spellStart"/>
-      <w:r>
-        <w:rPr>
-          <w:b/>
-        </w:rPr>
-        <w:t>check</w:t>
-      </w:r>
-      <w:proofErr w:type="spellEnd"/>
-      <w:r>
-        <w:rPr>
-          <w:b/>
-        </w:rPr>
-        <w:t xml:space="preserve"> </w:t>
-      </w:r>
-      <w:proofErr w:type="spellStart"/>
-      <w:r>
-        <w:rPr>
-          <w:b/>
-        </w:rPr>
-        <w:t>if</w:t>
-      </w:r>
-      <w:proofErr w:type="spellEnd"/>
-      <w:r>
-        <w:rPr>
-          <w:b/>
-        </w:rPr>
-        <w:t xml:space="preserve"> a 8-puzzle </w:t>
-      </w:r>
-      <w:proofErr w:type="spellStart"/>
-      <w:r>
-        <w:rPr>
-          <w:b/>
-        </w:rPr>
-        <w:t>is</w:t>
-      </w:r>
-      <w:proofErr w:type="spellEnd"/>
-      <w:r>
-        <w:rPr>
-          <w:b/>
-        </w:rPr>
-        <w:t xml:space="preserve"> </w:t>
-      </w:r>
-      <w:proofErr w:type="spellStart"/>
-      <w:proofErr w:type="gramStart"/>
-      <w:r>
-        <w:rPr>
-          <w:b/>
-        </w:rPr>
-        <w:t>solvable</w:t>
-      </w:r>
-      <w:proofErr w:type="spellEnd"/>
-      <w:r>
-        <w:rPr>
-          <w:b/>
-        </w:rPr>
-        <w:t>?</w:t>
-      </w:r>
-      <w:r>
-        <w:t>.</w:t>
-      </w:r>
-      <w:proofErr w:type="gramEnd"/>
-      <w:r>
-        <w:t xml:space="preserve"> 2019. Disponível em: https://math.stackexchange.com/questions/293527/how-to-check-if-a-8-puzzle-is-solvable. Acesso em: 14 abr. 2019.</w:t>
+      <w:r>
+        <w:t>2019. Disponível em: https://math.stackexchange.com/questions/293527/how-to-check-if-a-8-puzzle-is-solvable. Acesso em: 14 abr. 2019.</w:t>
       </w:r>
     </w:p>
     <w:p>
@@ -4317,7 +4153,7 @@
 </file>
 
 <file path=customXml/itemProps1.xml><?xml version="1.0" encoding="utf-8"?>
-<ds:datastoreItem xmlns:ds="http://schemas.openxmlformats.org/officeDocument/2006/customXml" ds:itemID="{6E7F2D0C-DB82-4B51-A773-24BAF2A2E64B}">
+<ds:datastoreItem xmlns:ds="http://schemas.openxmlformats.org/officeDocument/2006/customXml" ds:itemID="{15932A27-DFF8-4795-AB8E-92CBB6BDCCAD}">
   <ds:schemaRefs>
     <ds:schemaRef ds:uri="http://schemas.openxmlformats.org/officeDocument/2006/bibliography"/>
   </ds:schemaRefs>

</xml_diff>